<commit_message>
- Ajout du tableau des avantages et pertes
</commit_message>
<xml_diff>
--- a/Avant-Projet/[S4][SITM] étude d'opportunité et de faisabilité [1.2].docx
+++ b/Avant-Projet/[S4][SITM] étude d'opportunité et de faisabilité [1.2].docx
@@ -2766,131 +2766,322 @@
       <w:bookmarkEnd w:id="6"/>
     </w:p>
     <w:p>
-      <w:pPr>
-        <w:spacing w:beforeLines="40" w:before="96" w:afterLines="40" w:after="96" w:line="240" w:lineRule="auto"/>
-        <w:rPr>
-          <w:rFonts w:ascii="Arial" w:hAnsi="Arial" w:cs="Arial"/>
-        </w:rPr>
-      </w:pPr>
-    </w:p>
-    <w:p>
-      <w:r>
-        <w:t>Avantages liés à la réussite du projet :</w:t>
-      </w:r>
-    </w:p>
-    <w:p>
-      <w:pPr>
-        <w:pStyle w:val="Paragraphedeliste"/>
-        <w:numPr>
-          <w:ilvl w:val="0"/>
-          <w:numId w:val="17"/>
-        </w:numPr>
-      </w:pPr>
-      <w:r>
-        <w:t xml:space="preserve">Logiciel </w:t>
-      </w:r>
-      <w:r>
-        <w:t>de défense</w:t>
-      </w:r>
-      <w:r>
-        <w:t xml:space="preserve"> contre un type</w:t>
-      </w:r>
-      <w:r>
-        <w:t xml:space="preserve"> </w:t>
-      </w:r>
-      <w:r>
-        <w:t>d’attaque</w:t>
-      </w:r>
-      <w:r>
-        <w:t>.</w:t>
-      </w:r>
-    </w:p>
-    <w:p>
-      <w:pPr>
-        <w:pStyle w:val="Paragraphedeliste"/>
-        <w:numPr>
-          <w:ilvl w:val="0"/>
-          <w:numId w:val="17"/>
-        </w:numPr>
-      </w:pPr>
-      <w:r>
-        <w:t>Reconnaissance de l’enseignement d’IN’TECH INFO lors du forum PI</w:t>
-      </w:r>
-      <w:r>
-        <w:t>.</w:t>
-      </w:r>
-    </w:p>
-    <w:p>
-      <w:pPr>
-        <w:pStyle w:val="Paragraphedeliste"/>
-        <w:numPr>
-          <w:ilvl w:val="0"/>
-          <w:numId w:val="17"/>
-        </w:numPr>
-      </w:pPr>
-      <w:r>
-        <w:t>Satisfaction</w:t>
-      </w:r>
-      <w:r>
-        <w:t xml:space="preserve"> du suiveur</w:t>
-      </w:r>
-      <w:r>
-        <w:t>.</w:t>
-      </w:r>
-    </w:p>
-    <w:p>
-      <w:pPr>
-        <w:pStyle w:val="Paragraphedeliste"/>
-        <w:numPr>
-          <w:ilvl w:val="0"/>
-          <w:numId w:val="17"/>
-        </w:numPr>
-      </w:pPr>
-      <w:r>
-        <w:t xml:space="preserve">Simplification d’utilisation de l’attaque ARP </w:t>
-      </w:r>
-      <w:r>
-        <w:t>P</w:t>
-      </w:r>
-      <w:r>
-        <w:t>oisoning</w:t>
-      </w:r>
-      <w:r>
-        <w:t>.</w:t>
-      </w:r>
-    </w:p>
-    <w:p>
-      <w:pPr>
-        <w:pStyle w:val="Paragraphedeliste"/>
-      </w:pPr>
+      <w:r>
+        <w:t>Voici les avantages et les pertes liés à la réussite ou non du projet :</w:t>
+      </w:r>
       <w:bookmarkStart w:id="7" w:name="_GoBack"/>
       <w:bookmarkEnd w:id="7"/>
     </w:p>
-    <w:p>
-      <w:r>
-        <w:t>Pertes lié</w:t>
-      </w:r>
-      <w:r>
-        <w:t>e</w:t>
-      </w:r>
-      <w:r>
-        <w:t>s à l’échec du projet :</w:t>
-      </w:r>
-    </w:p>
-    <w:p>
-      <w:pPr>
-        <w:pStyle w:val="Paragraphedeliste"/>
-        <w:numPr>
-          <w:ilvl w:val="0"/>
-          <w:numId w:val="17"/>
-        </w:numPr>
-      </w:pPr>
-      <w:r>
-        <w:t xml:space="preserve">Projet raté pour le </w:t>
-      </w:r>
-      <w:r>
-        <w:t>client</w:t>
-      </w:r>
+    <w:tbl>
+      <w:tblPr>
+        <w:tblStyle w:val="Grilledutableau"/>
+        <w:tblpPr w:leftFromText="141" w:rightFromText="141" w:vertAnchor="text" w:horzAnchor="page" w:tblpX="898" w:tblpY="131"/>
+        <w:tblW w:w="9606" w:type="dxa"/>
+        <w:tblLayout w:type="fixed"/>
+        <w:tblLook w:val="04A0" w:firstRow="1" w:lastRow="0" w:firstColumn="1" w:lastColumn="0" w:noHBand="0" w:noVBand="1"/>
+      </w:tblPr>
+      <w:tblGrid>
+        <w:gridCol w:w="2093"/>
+        <w:gridCol w:w="3827"/>
+        <w:gridCol w:w="3686"/>
+      </w:tblGrid>
+      <w:tr>
+        <w:tc>
+          <w:tcPr>
+            <w:tcW w:w="2093" w:type="dxa"/>
+          </w:tcPr>
+          <w:p>
+            <w:pPr>
+              <w:pStyle w:val="Paragraphedeliste"/>
+              <w:ind w:left="0"/>
+              <w:jc w:val="center"/>
+            </w:pPr>
+          </w:p>
+          <w:p>
+            <w:pPr>
+              <w:pStyle w:val="Paragraphedeliste"/>
+              <w:ind w:left="0"/>
+              <w:jc w:val="center"/>
+            </w:pPr>
+            <w:r>
+              <w:t>Partie prenante</w:t>
+            </w:r>
+          </w:p>
+          <w:p>
+            <w:pPr>
+              <w:pStyle w:val="Paragraphedeliste"/>
+              <w:ind w:left="0"/>
+            </w:pPr>
+          </w:p>
+        </w:tc>
+        <w:tc>
+          <w:tcPr>
+            <w:tcW w:w="3827" w:type="dxa"/>
+          </w:tcPr>
+          <w:p>
+            <w:pPr>
+              <w:pStyle w:val="Paragraphedeliste"/>
+              <w:ind w:left="0" w:firstLine="708"/>
+              <w:jc w:val="center"/>
+            </w:pPr>
+          </w:p>
+          <w:p>
+            <w:pPr>
+              <w:pStyle w:val="Paragraphedeliste"/>
+              <w:ind w:left="0" w:firstLine="708"/>
+              <w:jc w:val="center"/>
+            </w:pPr>
+            <w:r>
+              <w:t>Avantages</w:t>
+            </w:r>
+          </w:p>
+        </w:tc>
+        <w:tc>
+          <w:tcPr>
+            <w:tcW w:w="3686" w:type="dxa"/>
+          </w:tcPr>
+          <w:p>
+            <w:pPr>
+              <w:pStyle w:val="Paragraphedeliste"/>
+              <w:ind w:left="0"/>
+              <w:jc w:val="center"/>
+            </w:pPr>
+          </w:p>
+          <w:p>
+            <w:pPr>
+              <w:pStyle w:val="Paragraphedeliste"/>
+              <w:ind w:left="0"/>
+              <w:jc w:val="center"/>
+            </w:pPr>
+            <w:r>
+              <w:t>Pertes</w:t>
+            </w:r>
+          </w:p>
+        </w:tc>
+      </w:tr>
+      <w:tr>
+        <w:tc>
+          <w:tcPr>
+            <w:tcW w:w="2093" w:type="dxa"/>
+          </w:tcPr>
+          <w:p>
+            <w:pPr>
+              <w:pStyle w:val="Paragraphedeliste"/>
+              <w:ind w:left="0"/>
+            </w:pPr>
+          </w:p>
+          <w:p>
+            <w:pPr>
+              <w:pStyle w:val="Paragraphedeliste"/>
+              <w:ind w:left="0"/>
+              <w:jc w:val="center"/>
+            </w:pPr>
+            <w:r>
+              <w:t>Groupe ESIEA</w:t>
+            </w:r>
+          </w:p>
+          <w:p>
+            <w:pPr>
+              <w:pStyle w:val="Paragraphedeliste"/>
+              <w:ind w:left="0"/>
+            </w:pPr>
+          </w:p>
+        </w:tc>
+        <w:tc>
+          <w:tcPr>
+            <w:tcW w:w="3827" w:type="dxa"/>
+          </w:tcPr>
+          <w:p>
+            <w:pPr>
+              <w:pStyle w:val="Paragraphedeliste"/>
+              <w:numPr>
+                <w:ilvl w:val="0"/>
+                <w:numId w:val="21"/>
+              </w:numPr>
+            </w:pPr>
+            <w:r>
+              <w:t>Reconnaissance</w:t>
+            </w:r>
+          </w:p>
+        </w:tc>
+        <w:tc>
+          <w:tcPr>
+            <w:tcW w:w="3686" w:type="dxa"/>
+          </w:tcPr>
+          <w:p>
+            <w:pPr>
+              <w:pStyle w:val="Paragraphedeliste"/>
+              <w:numPr>
+                <w:ilvl w:val="0"/>
+                <w:numId w:val="21"/>
+              </w:numPr>
+            </w:pPr>
+            <w:r>
+              <w:t>Perte de reconnaissances</w:t>
+            </w:r>
+          </w:p>
+        </w:tc>
+      </w:tr>
+      <w:tr>
+        <w:tc>
+          <w:tcPr>
+            <w:tcW w:w="2093" w:type="dxa"/>
+          </w:tcPr>
+          <w:p>
+            <w:pPr>
+              <w:pStyle w:val="Paragraphedeliste"/>
+              <w:ind w:left="0"/>
+            </w:pPr>
+          </w:p>
+          <w:p>
+            <w:pPr>
+              <w:pStyle w:val="Paragraphedeliste"/>
+              <w:ind w:left="0"/>
+              <w:jc w:val="center"/>
+            </w:pPr>
+            <w:r>
+              <w:t>Equipe SITM</w:t>
+            </w:r>
+          </w:p>
+          <w:p>
+            <w:pPr>
+              <w:pStyle w:val="Paragraphedeliste"/>
+              <w:ind w:left="0"/>
+              <w:jc w:val="center"/>
+            </w:pPr>
+          </w:p>
+        </w:tc>
+        <w:tc>
+          <w:tcPr>
+            <w:tcW w:w="3827" w:type="dxa"/>
+          </w:tcPr>
+          <w:p>
+            <w:pPr>
+              <w:pStyle w:val="Paragraphedeliste"/>
+              <w:numPr>
+                <w:ilvl w:val="0"/>
+                <w:numId w:val="21"/>
+              </w:numPr>
+            </w:pPr>
+            <w:r>
+              <w:t>Gain de compétences</w:t>
+            </w:r>
+          </w:p>
+          <w:p>
+            <w:pPr>
+              <w:pStyle w:val="Paragraphedeliste"/>
+              <w:numPr>
+                <w:ilvl w:val="0"/>
+                <w:numId w:val="21"/>
+              </w:numPr>
+            </w:pPr>
+            <w:r>
+              <w:t>Possibilité de passage en semestre 5</w:t>
+            </w:r>
+          </w:p>
+        </w:tc>
+        <w:tc>
+          <w:tcPr>
+            <w:tcW w:w="3686" w:type="dxa"/>
+          </w:tcPr>
+          <w:p>
+            <w:pPr>
+              <w:pStyle w:val="Paragraphedeliste"/>
+              <w:numPr>
+                <w:ilvl w:val="0"/>
+                <w:numId w:val="21"/>
+              </w:numPr>
+            </w:pPr>
+            <w:r>
+              <w:t xml:space="preserve">de temps </w:t>
+            </w:r>
+          </w:p>
+          <w:p>
+            <w:pPr>
+              <w:pStyle w:val="Paragraphedeliste"/>
+              <w:numPr>
+                <w:ilvl w:val="0"/>
+                <w:numId w:val="21"/>
+              </w:numPr>
+            </w:pPr>
+            <w:r>
+              <w:t>Difficultés de passage en semestre 5</w:t>
+            </w:r>
+          </w:p>
+        </w:tc>
+      </w:tr>
+      <w:tr>
+        <w:tc>
+          <w:tcPr>
+            <w:tcW w:w="2093" w:type="dxa"/>
+          </w:tcPr>
+          <w:p>
+            <w:pPr>
+              <w:pStyle w:val="Paragraphedeliste"/>
+              <w:ind w:left="0"/>
+            </w:pPr>
+          </w:p>
+          <w:p>
+            <w:pPr>
+              <w:pStyle w:val="Paragraphedeliste"/>
+              <w:ind w:left="0"/>
+              <w:jc w:val="center"/>
+            </w:pPr>
+            <w:r>
+              <w:t xml:space="preserve">Suiveur </w:t>
+            </w:r>
+          </w:p>
+          <w:p>
+            <w:pPr>
+              <w:pStyle w:val="Paragraphedeliste"/>
+              <w:ind w:left="0"/>
+            </w:pPr>
+          </w:p>
+        </w:tc>
+        <w:tc>
+          <w:tcPr>
+            <w:tcW w:w="3827" w:type="dxa"/>
+          </w:tcPr>
+          <w:p>
+            <w:pPr>
+              <w:pStyle w:val="Paragraphedeliste"/>
+              <w:numPr>
+                <w:ilvl w:val="0"/>
+                <w:numId w:val="21"/>
+              </w:numPr>
+            </w:pPr>
+            <w:r>
+              <w:t xml:space="preserve">Satisfaction du suiveur </w:t>
+            </w:r>
+          </w:p>
+        </w:tc>
+        <w:tc>
+          <w:tcPr>
+            <w:tcW w:w="3686" w:type="dxa"/>
+          </w:tcPr>
+          <w:p>
+            <w:pPr>
+              <w:pStyle w:val="Paragraphedeliste"/>
+              <w:numPr>
+                <w:ilvl w:val="0"/>
+                <w:numId w:val="21"/>
+              </w:numPr>
+              <w:jc w:val="both"/>
+            </w:pPr>
+            <w:r>
+              <w:t>Perte de temps</w:t>
+            </w:r>
+          </w:p>
+        </w:tc>
+      </w:tr>
+    </w:tbl>
+    <w:p>
+      <w:pPr>
+        <w:spacing w:beforeLines="40" w:before="96" w:afterLines="40" w:after="96" w:line="240" w:lineRule="auto"/>
+        <w:rPr>
+          <w:rFonts w:ascii="Arial" w:hAnsi="Arial" w:cs="Arial"/>
+        </w:rPr>
+      </w:pPr>
     </w:p>
     <w:p>
       <w:pPr>
@@ -4508,6 +4699,232 @@
     </w:lvl>
   </w:abstractNum>
   <w:abstractNum w:abstractNumId="7">
+    <w:nsid w:val="367F51B0"/>
+    <w:multiLevelType w:val="hybridMultilevel"/>
+    <w:tmpl w:val="80E662CE"/>
+    <w:lvl w:ilvl="0" w:tplc="D674C23A">
+      <w:start w:val="18"/>
+      <w:numFmt w:val="bullet"/>
+      <w:lvlText w:val="-"/>
+      <w:lvlJc w:val="left"/>
+      <w:pPr>
+        <w:ind w:left="1440" w:hanging="360"/>
+      </w:pPr>
+      <w:rPr>
+        <w:rFonts w:ascii="Calibri" w:eastAsia="Calibri" w:hAnsi="Calibri" w:cs="Times New Roman" w:hint="default"/>
+      </w:rPr>
+    </w:lvl>
+    <w:lvl w:ilvl="1" w:tplc="040C0003" w:tentative="1">
+      <w:start w:val="1"/>
+      <w:numFmt w:val="bullet"/>
+      <w:lvlText w:val="o"/>
+      <w:lvlJc w:val="left"/>
+      <w:pPr>
+        <w:ind w:left="2160" w:hanging="360"/>
+      </w:pPr>
+      <w:rPr>
+        <w:rFonts w:ascii="Courier New" w:hAnsi="Courier New" w:cs="Courier New" w:hint="default"/>
+      </w:rPr>
+    </w:lvl>
+    <w:lvl w:ilvl="2" w:tplc="040C0005" w:tentative="1">
+      <w:start w:val="1"/>
+      <w:numFmt w:val="bullet"/>
+      <w:lvlText w:val=""/>
+      <w:lvlJc w:val="left"/>
+      <w:pPr>
+        <w:ind w:left="2880" w:hanging="360"/>
+      </w:pPr>
+      <w:rPr>
+        <w:rFonts w:ascii="Wingdings" w:hAnsi="Wingdings" w:hint="default"/>
+      </w:rPr>
+    </w:lvl>
+    <w:lvl w:ilvl="3" w:tplc="040C0001" w:tentative="1">
+      <w:start w:val="1"/>
+      <w:numFmt w:val="bullet"/>
+      <w:lvlText w:val=""/>
+      <w:lvlJc w:val="left"/>
+      <w:pPr>
+        <w:ind w:left="3600" w:hanging="360"/>
+      </w:pPr>
+      <w:rPr>
+        <w:rFonts w:ascii="Symbol" w:hAnsi="Symbol" w:hint="default"/>
+      </w:rPr>
+    </w:lvl>
+    <w:lvl w:ilvl="4" w:tplc="040C0003" w:tentative="1">
+      <w:start w:val="1"/>
+      <w:numFmt w:val="bullet"/>
+      <w:lvlText w:val="o"/>
+      <w:lvlJc w:val="left"/>
+      <w:pPr>
+        <w:ind w:left="4320" w:hanging="360"/>
+      </w:pPr>
+      <w:rPr>
+        <w:rFonts w:ascii="Courier New" w:hAnsi="Courier New" w:cs="Courier New" w:hint="default"/>
+      </w:rPr>
+    </w:lvl>
+    <w:lvl w:ilvl="5" w:tplc="040C0005" w:tentative="1">
+      <w:start w:val="1"/>
+      <w:numFmt w:val="bullet"/>
+      <w:lvlText w:val=""/>
+      <w:lvlJc w:val="left"/>
+      <w:pPr>
+        <w:ind w:left="5040" w:hanging="360"/>
+      </w:pPr>
+      <w:rPr>
+        <w:rFonts w:ascii="Wingdings" w:hAnsi="Wingdings" w:hint="default"/>
+      </w:rPr>
+    </w:lvl>
+    <w:lvl w:ilvl="6" w:tplc="040C0001" w:tentative="1">
+      <w:start w:val="1"/>
+      <w:numFmt w:val="bullet"/>
+      <w:lvlText w:val=""/>
+      <w:lvlJc w:val="left"/>
+      <w:pPr>
+        <w:ind w:left="5760" w:hanging="360"/>
+      </w:pPr>
+      <w:rPr>
+        <w:rFonts w:ascii="Symbol" w:hAnsi="Symbol" w:hint="default"/>
+      </w:rPr>
+    </w:lvl>
+    <w:lvl w:ilvl="7" w:tplc="040C0003" w:tentative="1">
+      <w:start w:val="1"/>
+      <w:numFmt w:val="bullet"/>
+      <w:lvlText w:val="o"/>
+      <w:lvlJc w:val="left"/>
+      <w:pPr>
+        <w:ind w:left="6480" w:hanging="360"/>
+      </w:pPr>
+      <w:rPr>
+        <w:rFonts w:ascii="Courier New" w:hAnsi="Courier New" w:cs="Courier New" w:hint="default"/>
+      </w:rPr>
+    </w:lvl>
+    <w:lvl w:ilvl="8" w:tplc="040C0005" w:tentative="1">
+      <w:start w:val="1"/>
+      <w:numFmt w:val="bullet"/>
+      <w:lvlText w:val=""/>
+      <w:lvlJc w:val="left"/>
+      <w:pPr>
+        <w:ind w:left="7200" w:hanging="360"/>
+      </w:pPr>
+      <w:rPr>
+        <w:rFonts w:ascii="Wingdings" w:hAnsi="Wingdings" w:hint="default"/>
+      </w:rPr>
+    </w:lvl>
+  </w:abstractNum>
+  <w:abstractNum w:abstractNumId="8">
+    <w:nsid w:val="3B434C13"/>
+    <w:multiLevelType w:val="hybridMultilevel"/>
+    <w:tmpl w:val="978077EE"/>
+    <w:lvl w:ilvl="0" w:tplc="040C0001">
+      <w:start w:val="1"/>
+      <w:numFmt w:val="bullet"/>
+      <w:lvlText w:val=""/>
+      <w:lvlJc w:val="left"/>
+      <w:pPr>
+        <w:ind w:left="720" w:hanging="360"/>
+      </w:pPr>
+      <w:rPr>
+        <w:rFonts w:ascii="Symbol" w:hAnsi="Symbol" w:hint="default"/>
+      </w:rPr>
+    </w:lvl>
+    <w:lvl w:ilvl="1" w:tplc="040C0003" w:tentative="1">
+      <w:start w:val="1"/>
+      <w:numFmt w:val="bullet"/>
+      <w:lvlText w:val="o"/>
+      <w:lvlJc w:val="left"/>
+      <w:pPr>
+        <w:ind w:left="1440" w:hanging="360"/>
+      </w:pPr>
+      <w:rPr>
+        <w:rFonts w:ascii="Courier New" w:hAnsi="Courier New" w:cs="Courier New" w:hint="default"/>
+      </w:rPr>
+    </w:lvl>
+    <w:lvl w:ilvl="2" w:tplc="040C0005" w:tentative="1">
+      <w:start w:val="1"/>
+      <w:numFmt w:val="bullet"/>
+      <w:lvlText w:val=""/>
+      <w:lvlJc w:val="left"/>
+      <w:pPr>
+        <w:ind w:left="2160" w:hanging="360"/>
+      </w:pPr>
+      <w:rPr>
+        <w:rFonts w:ascii="Wingdings" w:hAnsi="Wingdings" w:hint="default"/>
+      </w:rPr>
+    </w:lvl>
+    <w:lvl w:ilvl="3" w:tplc="040C0001" w:tentative="1">
+      <w:start w:val="1"/>
+      <w:numFmt w:val="bullet"/>
+      <w:lvlText w:val=""/>
+      <w:lvlJc w:val="left"/>
+      <w:pPr>
+        <w:ind w:left="2880" w:hanging="360"/>
+      </w:pPr>
+      <w:rPr>
+        <w:rFonts w:ascii="Symbol" w:hAnsi="Symbol" w:hint="default"/>
+      </w:rPr>
+    </w:lvl>
+    <w:lvl w:ilvl="4" w:tplc="040C0003" w:tentative="1">
+      <w:start w:val="1"/>
+      <w:numFmt w:val="bullet"/>
+      <w:lvlText w:val="o"/>
+      <w:lvlJc w:val="left"/>
+      <w:pPr>
+        <w:ind w:left="3600" w:hanging="360"/>
+      </w:pPr>
+      <w:rPr>
+        <w:rFonts w:ascii="Courier New" w:hAnsi="Courier New" w:cs="Courier New" w:hint="default"/>
+      </w:rPr>
+    </w:lvl>
+    <w:lvl w:ilvl="5" w:tplc="040C0005" w:tentative="1">
+      <w:start w:val="1"/>
+      <w:numFmt w:val="bullet"/>
+      <w:lvlText w:val=""/>
+      <w:lvlJc w:val="left"/>
+      <w:pPr>
+        <w:ind w:left="4320" w:hanging="360"/>
+      </w:pPr>
+      <w:rPr>
+        <w:rFonts w:ascii="Wingdings" w:hAnsi="Wingdings" w:hint="default"/>
+      </w:rPr>
+    </w:lvl>
+    <w:lvl w:ilvl="6" w:tplc="040C0001" w:tentative="1">
+      <w:start w:val="1"/>
+      <w:numFmt w:val="bullet"/>
+      <w:lvlText w:val=""/>
+      <w:lvlJc w:val="left"/>
+      <w:pPr>
+        <w:ind w:left="5040" w:hanging="360"/>
+      </w:pPr>
+      <w:rPr>
+        <w:rFonts w:ascii="Symbol" w:hAnsi="Symbol" w:hint="default"/>
+      </w:rPr>
+    </w:lvl>
+    <w:lvl w:ilvl="7" w:tplc="040C0003" w:tentative="1">
+      <w:start w:val="1"/>
+      <w:numFmt w:val="bullet"/>
+      <w:lvlText w:val="o"/>
+      <w:lvlJc w:val="left"/>
+      <w:pPr>
+        <w:ind w:left="5760" w:hanging="360"/>
+      </w:pPr>
+      <w:rPr>
+        <w:rFonts w:ascii="Courier New" w:hAnsi="Courier New" w:cs="Courier New" w:hint="default"/>
+      </w:rPr>
+    </w:lvl>
+    <w:lvl w:ilvl="8" w:tplc="040C0005" w:tentative="1">
+      <w:start w:val="1"/>
+      <w:numFmt w:val="bullet"/>
+      <w:lvlText w:val=""/>
+      <w:lvlJc w:val="left"/>
+      <w:pPr>
+        <w:ind w:left="6480" w:hanging="360"/>
+      </w:pPr>
+      <w:rPr>
+        <w:rFonts w:ascii="Wingdings" w:hAnsi="Wingdings" w:hint="default"/>
+      </w:rPr>
+    </w:lvl>
+  </w:abstractNum>
+  <w:abstractNum w:abstractNumId="9">
     <w:nsid w:val="52A70A3B"/>
     <w:multiLevelType w:val="hybridMultilevel"/>
     <w:tmpl w:val="3D3EEFA6"/>
@@ -4620,7 +5037,7 @@
       </w:rPr>
     </w:lvl>
   </w:abstractNum>
-  <w:abstractNum w:abstractNumId="8">
+  <w:abstractNum w:abstractNumId="10">
     <w:nsid w:val="565A0AF0"/>
     <w:multiLevelType w:val="hybridMultilevel"/>
     <w:tmpl w:val="3D72C64E"/>
@@ -4733,7 +5150,7 @@
       </w:rPr>
     </w:lvl>
   </w:abstractNum>
-  <w:abstractNum w:abstractNumId="9">
+  <w:abstractNum w:abstractNumId="11">
     <w:nsid w:val="5A13463F"/>
     <w:multiLevelType w:val="hybridMultilevel"/>
     <w:tmpl w:val="36220E84"/>
@@ -4846,7 +5263,7 @@
       </w:rPr>
     </w:lvl>
   </w:abstractNum>
-  <w:abstractNum w:abstractNumId="10">
+  <w:abstractNum w:abstractNumId="12">
     <w:nsid w:val="5EE00489"/>
     <w:multiLevelType w:val="hybridMultilevel"/>
     <w:tmpl w:val="421A5592"/>
@@ -4959,7 +5376,7 @@
       </w:rPr>
     </w:lvl>
   </w:abstractNum>
-  <w:abstractNum w:abstractNumId="11">
+  <w:abstractNum w:abstractNumId="13">
     <w:nsid w:val="6A9C27F0"/>
     <w:multiLevelType w:val="hybridMultilevel"/>
     <w:tmpl w:val="ABDEE9F0"/>
@@ -5072,7 +5489,7 @@
       </w:rPr>
     </w:lvl>
   </w:abstractNum>
-  <w:abstractNum w:abstractNumId="12">
+  <w:abstractNum w:abstractNumId="14">
     <w:nsid w:val="6C8E45F0"/>
     <w:multiLevelType w:val="hybridMultilevel"/>
     <w:tmpl w:val="9238FD82"/>
@@ -5184,7 +5601,7 @@
       </w:rPr>
     </w:lvl>
   </w:abstractNum>
-  <w:abstractNum w:abstractNumId="13">
+  <w:abstractNum w:abstractNumId="15">
     <w:nsid w:val="6E5D348A"/>
     <w:multiLevelType w:val="hybridMultilevel"/>
     <w:tmpl w:val="A1FCCB3E"/>
@@ -5324,7 +5741,7 @@
       </w:rPr>
     </w:lvl>
   </w:abstractNum>
-  <w:abstractNum w:abstractNumId="14">
+  <w:abstractNum w:abstractNumId="16">
     <w:nsid w:val="77931460"/>
     <w:multiLevelType w:val="hybridMultilevel"/>
     <w:tmpl w:val="B6FED506"/>
@@ -5437,7 +5854,7 @@
       </w:rPr>
     </w:lvl>
   </w:abstractNum>
-  <w:abstractNum w:abstractNumId="15">
+  <w:abstractNum w:abstractNumId="17">
     <w:nsid w:val="7B401E89"/>
     <w:multiLevelType w:val="hybridMultilevel"/>
     <w:tmpl w:val="B7384F54"/>
@@ -5550,7 +5967,7 @@
       </w:rPr>
     </w:lvl>
   </w:abstractNum>
-  <w:abstractNum w:abstractNumId="16">
+  <w:abstractNum w:abstractNumId="18">
     <w:nsid w:val="7C437162"/>
     <w:multiLevelType w:val="hybridMultilevel"/>
     <w:tmpl w:val="8560305A"/>
@@ -5662,7 +6079,7 @@
       </w:rPr>
     </w:lvl>
   </w:abstractNum>
-  <w:abstractNum w:abstractNumId="17">
+  <w:abstractNum w:abstractNumId="19">
     <w:nsid w:val="7C8D7CF3"/>
     <w:multiLevelType w:val="hybridMultilevel"/>
     <w:tmpl w:val="9EAEEADC"/>
@@ -5776,7 +6193,7 @@
     </w:lvl>
   </w:abstractNum>
   <w:num w:numId="1">
-    <w:abstractNumId w:val="10"/>
+    <w:abstractNumId w:val="12"/>
   </w:num>
   <w:num w:numId="2">
     <w:abstractNumId w:val="5"/>
@@ -5785,25 +6202,25 @@
     <w:abstractNumId w:val="1"/>
   </w:num>
   <w:num w:numId="4">
-    <w:abstractNumId w:val="8"/>
+    <w:abstractNumId w:val="10"/>
   </w:num>
   <w:num w:numId="5">
+    <w:abstractNumId w:val="13"/>
+  </w:num>
+  <w:num w:numId="6">
     <w:abstractNumId w:val="11"/>
   </w:num>
-  <w:num w:numId="6">
-    <w:abstractNumId w:val="9"/>
+  <w:num w:numId="7">
+    <w:abstractNumId w:val="19"/>
   </w:num>
-  <w:num w:numId="7">
+  <w:num w:numId="8">
+    <w:abstractNumId w:val="18"/>
+  </w:num>
+  <w:num w:numId="9">
     <w:abstractNumId w:val="17"/>
   </w:num>
-  <w:num w:numId="8">
-    <w:abstractNumId w:val="16"/>
-  </w:num>
-  <w:num w:numId="9">
-    <w:abstractNumId w:val="15"/>
-  </w:num>
   <w:num w:numId="10">
-    <w:abstractNumId w:val="7"/>
+    <w:abstractNumId w:val="9"/>
   </w:num>
   <w:num w:numId="11">
     <w:abstractNumId w:val="6"/>
@@ -5812,10 +6229,10 @@
     <w:abstractNumId w:val="0"/>
   </w:num>
   <w:num w:numId="13">
-    <w:abstractNumId w:val="14"/>
+    <w:abstractNumId w:val="16"/>
   </w:num>
   <w:num w:numId="14">
-    <w:abstractNumId w:val="13"/>
+    <w:abstractNumId w:val="15"/>
   </w:num>
   <w:num w:numId="15">
     <w:abstractNumId w:val="2"/>
@@ -5851,13 +6268,19 @@
     </w:lvlOverride>
   </w:num>
   <w:num w:numId="17">
-    <w:abstractNumId w:val="12"/>
+    <w:abstractNumId w:val="14"/>
   </w:num>
   <w:num w:numId="18">
     <w:abstractNumId w:val="4"/>
   </w:num>
   <w:num w:numId="19">
     <w:abstractNumId w:val="3"/>
+  </w:num>
+  <w:num w:numId="20">
+    <w:abstractNumId w:val="8"/>
+  </w:num>
+  <w:num w:numId="21">
+    <w:abstractNumId w:val="7"/>
   </w:num>
 </w:numbering>
 </file>
@@ -6645,6 +7068,32 @@
     <w:uiPriority w:val="99"/>
     <w:rsid w:val="004E7B5C"/>
   </w:style>
+  <w:style w:type="table" w:styleId="Grilledutableau">
+    <w:name w:val="Table Grid"/>
+    <w:basedOn w:val="TableauNormal"/>
+    <w:uiPriority w:val="59"/>
+    <w:rsid w:val="00301E37"/>
+    <w:pPr>
+      <w:spacing w:after="0" w:line="240" w:lineRule="auto"/>
+    </w:pPr>
+    <w:tblPr>
+      <w:tblInd w:w="0" w:type="dxa"/>
+      <w:tblBorders>
+        <w:top w:val="single" w:sz="4" w:space="0" w:color="auto"/>
+        <w:left w:val="single" w:sz="4" w:space="0" w:color="auto"/>
+        <w:bottom w:val="single" w:sz="4" w:space="0" w:color="auto"/>
+        <w:right w:val="single" w:sz="4" w:space="0" w:color="auto"/>
+        <w:insideH w:val="single" w:sz="4" w:space="0" w:color="auto"/>
+        <w:insideV w:val="single" w:sz="4" w:space="0" w:color="auto"/>
+      </w:tblBorders>
+      <w:tblCellMar>
+        <w:top w:w="0" w:type="dxa"/>
+        <w:left w:w="108" w:type="dxa"/>
+        <w:bottom w:w="0" w:type="dxa"/>
+        <w:right w:w="108" w:type="dxa"/>
+      </w:tblCellMar>
+    </w:tblPr>
+  </w:style>
 </w:styles>
 </file>
 
@@ -7430,6 +7879,32 @@
     <w:link w:val="Pieddepage"/>
     <w:uiPriority w:val="99"/>
     <w:rsid w:val="004E7B5C"/>
+  </w:style>
+  <w:style w:type="table" w:styleId="Grilledutableau">
+    <w:name w:val="Table Grid"/>
+    <w:basedOn w:val="TableauNormal"/>
+    <w:uiPriority w:val="59"/>
+    <w:rsid w:val="00301E37"/>
+    <w:pPr>
+      <w:spacing w:after="0" w:line="240" w:lineRule="auto"/>
+    </w:pPr>
+    <w:tblPr>
+      <w:tblInd w:w="0" w:type="dxa"/>
+      <w:tblBorders>
+        <w:top w:val="single" w:sz="4" w:space="0" w:color="auto"/>
+        <w:left w:val="single" w:sz="4" w:space="0" w:color="auto"/>
+        <w:bottom w:val="single" w:sz="4" w:space="0" w:color="auto"/>
+        <w:right w:val="single" w:sz="4" w:space="0" w:color="auto"/>
+        <w:insideH w:val="single" w:sz="4" w:space="0" w:color="auto"/>
+        <w:insideV w:val="single" w:sz="4" w:space="0" w:color="auto"/>
+      </w:tblBorders>
+      <w:tblCellMar>
+        <w:top w:w="0" w:type="dxa"/>
+        <w:left w:w="108" w:type="dxa"/>
+        <w:bottom w:w="0" w:type="dxa"/>
+        <w:right w:w="108" w:type="dxa"/>
+      </w:tblCellMar>
+    </w:tblPr>
   </w:style>
 </w:styles>
 </file>
@@ -7722,7 +8197,7 @@
 </file>
 
 <file path=customXml/itemProps1.xml><?xml version="1.0" encoding="utf-8"?>
-<ds:datastoreItem xmlns:ds="http://schemas.openxmlformats.org/officeDocument/2006/customXml" ds:itemID="{1449C347-F7A5-47E3-A054-5924B170476B}">
+<ds:datastoreItem xmlns:ds="http://schemas.openxmlformats.org/officeDocument/2006/customXml" ds:itemID="{6EA38023-9B76-4F39-9349-0F77D895F3CD}">
   <ds:schemaRefs>
     <ds:schemaRef ds:uri="http://schemas.openxmlformats.org/officeDocument/2006/bibliography"/>
   </ds:schemaRefs>

</xml_diff>